<commit_message>
Update The Socioeconomics of Pedestrian Accidents.docx
</commit_message>
<xml_diff>
--- a/jacobgvs_304292/final/The Socioeconomics of Pedestrian Accidents.docx
+++ b/jacobgvs_304292/final/The Socioeconomics of Pedestrian Accidents.docx
@@ -10,6 +10,7 @@
           <w:docPartUnique/>
         </w:docPartObj>
       </w:sdtPr>
+      <w:sdtEndPr/>
       <w:sdtContent>
         <w:p/>
         <w:p>
@@ -286,7 +287,13 @@
         <w:spacing w:line="360" w:lineRule="auto"/>
       </w:pPr>
       <w:r>
-        <w:t>There are a number of papers and studies that have drawn the link between socioeconomic status and the likelihood of being involved in a vehicular accident. These studies have often taken a broad approach looking at how socioeconomics impacts all vehicular accidents. In this study we will be trying to determine the socioeconomic status of a given area has an impact on the likelihood of pedestrians being hit by a vehicle.</w:t>
+        <w:t xml:space="preserve">There are a number of papers and studies that have drawn the link between socioeconomic status and the likelihood of being involved in a vehicular accident. These studies have often taken a broad approach looking at how socioeconomics impacts all vehicular accidents. In this study we will be trying to determine </w:t>
+      </w:r>
+      <w:r>
+        <w:t xml:space="preserve">if </w:t>
+      </w:r>
+      <w:r>
+        <w:t>the socioeconomic status of a given area has an impact on the likelihood of pedestrians being hit by a vehicle.</w:t>
       </w:r>
     </w:p>
     <w:p>
@@ -595,6 +602,7 @@
                 <w:id w:val="-847331109"/>
                 <w:citation/>
               </w:sdtPr>
+              <w:sdtEndPr/>
               <w:sdtContent>
                 <w:r>
                   <w:fldChar w:fldCharType="begin"/>
@@ -658,6 +666,7 @@
                 <w:id w:val="370349405"/>
                 <w:citation/>
               </w:sdtPr>
+              <w:sdtEndPr/>
               <w:sdtContent>
                 <w:r>
                   <w:fldChar w:fldCharType="begin"/>
@@ -721,6 +730,7 @@
                 <w:id w:val="883293756"/>
                 <w:citation/>
               </w:sdtPr>
+              <w:sdtEndPr/>
               <w:sdtContent>
                 <w:r>
                   <w:fldChar w:fldCharType="begin"/>
@@ -839,10 +849,7 @@
         <w:t xml:space="preserve">allows us to start looking at each accident to determine </w:t>
       </w:r>
       <w:r>
-        <w:t xml:space="preserve">not only </w:t>
-      </w:r>
-      <w:r>
-        <w:t>cause but to see if there is any correlation from one area to another.</w:t>
+        <w:t>not only cause but to see if there is any correlation from one area to another.</w:t>
       </w:r>
     </w:p>
     <w:p>
@@ -850,43 +857,7 @@
         <w:spacing w:line="360" w:lineRule="auto"/>
       </w:pPr>
       <w:r>
-        <w:t>As we take a closer look at our data, w</w:t>
-      </w:r>
-      <w:r>
-        <w:t xml:space="preserve">e can clearly see that the highest volume of pedestrian accidents </w:t>
-      </w:r>
-      <w:r>
-        <w:t>is</w:t>
-      </w:r>
-      <w:r>
-        <w:t xml:space="preserve"> </w:t>
-      </w:r>
-      <w:r>
-        <w:t>occurring</w:t>
-      </w:r>
-      <w:r>
-        <w:t xml:space="preserve"> in neighbourhoods where the average household income is between $60K and $90k.</w:t>
-      </w:r>
-      <w:r>
-        <w:t xml:space="preserve">  </w:t>
-      </w:r>
-      <w:r>
-        <w:t xml:space="preserve">Assuming the average </w:t>
-      </w:r>
-      <w:r>
-        <w:t>household</w:t>
-      </w:r>
-      <w:r>
-        <w:t xml:space="preserve"> income is attributable to the income of two earners that would equate to an average salary per person of $30k to $45k</w:t>
-      </w:r>
-      <w:r>
-        <w:t xml:space="preserve"> per year after tax</w:t>
-      </w:r>
-      <w:r>
-        <w:t>.</w:t>
-      </w:r>
-      <w:r>
-        <w:t xml:space="preserve"> </w:t>
+        <w:t xml:space="preserve">As we take a closer look at our data, we can clearly see that the highest volume of pedestrian accidents is occurring in neighbourhoods where the average household income is between $60K and $90k.  Assuming the average household income is attributable to the income of two earners that would equate to an average salary per person of $30k to $45k per year after tax. </w:t>
       </w:r>
     </w:p>
     <w:p>
@@ -895,30 +866,21 @@
       </w:pPr>
       <w:r>
         <w:lastRenderedPageBreak/>
-        <w:t>As per Statistics Canada the Median After-Tax Household Income in 2017 for the city of Toronto was $69,100.</w:t>
-      </w:r>
-      <w:r>
-        <w:t xml:space="preserve"> </w:t>
+        <w:t xml:space="preserve">As per Statistics Canada the Median After-Tax Household Income in 2017 for the city of Toronto was $69,100. </w:t>
       </w:r>
       <w:r>
         <w:rPr>
           <w:sz w:val="18"/>
           <w:szCs w:val="18"/>
         </w:rPr>
-        <w:t>(Persons not in an economic family coming in at just below 32,400, and economic families coming in at 88,600k)</w:t>
-      </w:r>
-      <w:r>
-        <w:rPr>
-          <w:sz w:val="18"/>
-          <w:szCs w:val="18"/>
-        </w:rPr>
-        <w:t xml:space="preserve"> </w:t>
+        <w:t xml:space="preserve">(Persons not in an economic family coming in at just below 32,400, and economic families coming in at 88,600k) </w:t>
       </w:r>
       <w:sdt>
         <w:sdtPr>
           <w:id w:val="-402443441"/>
           <w:citation/>
         </w:sdtPr>
+        <w:sdtEndPr/>
         <w:sdtContent>
           <w:r>
             <w:fldChar w:fldCharType="begin"/>
@@ -1166,20 +1128,50 @@
       <w:pPr>
         <w:pStyle w:val="Caption"/>
       </w:pPr>
-      <w:bookmarkStart w:id="1" w:name="_Ref17827871"/>
-      <w:bookmarkStart w:id="2" w:name="_Ref17827930"/>
+      <w:bookmarkStart w:id="1" w:name="_Ref17827930"/>
+      <w:bookmarkStart w:id="2" w:name="_Ref17827871"/>
       <w:bookmarkStart w:id="3" w:name="_Toc17841934"/>
       <w:r>
         <w:t xml:space="preserve">Figure </w:t>
       </w:r>
+      <w:fldSimple w:instr=" SEQ Figure \* ARABIC ">
+        <w:r>
+          <w:rPr>
+            <w:noProof/>
+          </w:rPr>
+          <w:t>1</w:t>
+        </w:r>
+      </w:fldSimple>
+      <w:bookmarkEnd w:id="1"/>
+      <w:r>
+        <w:t>. Frequency of Pedestrian Accidents at each Income Level</w:t>
+      </w:r>
+      <w:bookmarkEnd w:id="2"/>
+      <w:bookmarkEnd w:id="3"/>
+    </w:p>
+    <w:p>
+      <w:pPr>
+        <w:ind w:firstLine="0"/>
+      </w:pPr>
+    </w:p>
+    <w:p>
+      <w:pPr>
+        <w:spacing w:line="360" w:lineRule="auto"/>
+      </w:pPr>
+      <w:r>
+        <w:t>As the average household income increases above $100K per year, accident frequency drops off dramatically. (</w:t>
+      </w:r>
       <w:r>
         <w:fldChar w:fldCharType="begin"/>
       </w:r>
       <w:r>
-        <w:instrText xml:space="preserve"> SEQ Figure \* ARABIC </w:instrText>
+        <w:instrText xml:space="preserve"> REF _Ref17827930 \h  \* MERGEFORMAT </w:instrText>
       </w:r>
       <w:r>
         <w:fldChar w:fldCharType="separate"/>
+      </w:r>
+      <w:r>
+        <w:t xml:space="preserve">Figure </w:t>
       </w:r>
       <w:r>
         <w:rPr>
@@ -1190,60 +1182,14 @@
       <w:r>
         <w:fldChar w:fldCharType="end"/>
       </w:r>
-      <w:bookmarkEnd w:id="2"/>
-      <w:r>
-        <w:t>. Frequency of Pedestrian Accidents at each Income Level</w:t>
-      </w:r>
-      <w:bookmarkEnd w:id="1"/>
-      <w:bookmarkEnd w:id="3"/>
-    </w:p>
-    <w:p>
-      <w:pPr>
-        <w:ind w:firstLine="0"/>
-      </w:pPr>
-    </w:p>
-    <w:p>
-      <w:pPr>
-        <w:spacing w:line="360" w:lineRule="auto"/>
-      </w:pPr>
-      <w:r>
-        <w:t>As the average household income increases above $100K per year, accident frequency drops off dramatically. (</w:t>
+      <w:r>
+        <w:t>)  This trend also appears to be stable year over year. (</w:t>
       </w:r>
       <w:r>
         <w:fldChar w:fldCharType="begin"/>
       </w:r>
       <w:r>
-        <w:instrText xml:space="preserve"> REF _Ref17827930 \h </w:instrText>
-      </w:r>
-      <w:r>
-        <w:instrText xml:space="preserve"> \* MERGEFORMAT </w:instrText>
-      </w:r>
-      <w:r>
-        <w:fldChar w:fldCharType="separate"/>
-      </w:r>
-      <w:r>
-        <w:t xml:space="preserve">Figure </w:t>
-      </w:r>
-      <w:r>
-        <w:rPr>
-          <w:noProof/>
-        </w:rPr>
-        <w:t>1</w:t>
-      </w:r>
-      <w:r>
-        <w:fldChar w:fldCharType="end"/>
-      </w:r>
-      <w:r>
-        <w:t>)  This trend also appears to be stable year over year. (</w:t>
-      </w:r>
-      <w:r>
-        <w:fldChar w:fldCharType="begin"/>
-      </w:r>
-      <w:r>
-        <w:instrText xml:space="preserve"> REF _Ref17827953 \h </w:instrText>
-      </w:r>
-      <w:r>
-        <w:instrText xml:space="preserve"> \* MERGEFORMAT </w:instrText>
+        <w:instrText xml:space="preserve"> REF _Ref17827953 \h  \* MERGEFORMAT </w:instrText>
       </w:r>
       <w:r>
         <w:fldChar w:fldCharType="separate"/>
@@ -1331,24 +1277,14 @@
       <w:r>
         <w:t xml:space="preserve">Figure </w:t>
       </w:r>
-      <w:r>
-        <w:fldChar w:fldCharType="begin"/>
-      </w:r>
-      <w:r>
-        <w:instrText xml:space="preserve"> SEQ Figure \* ARABIC </w:instrText>
-      </w:r>
-      <w:r>
-        <w:fldChar w:fldCharType="separate"/>
-      </w:r>
-      <w:r>
-        <w:rPr>
-          <w:noProof/>
-        </w:rPr>
-        <w:t>2</w:t>
-      </w:r>
-      <w:r>
-        <w:fldChar w:fldCharType="end"/>
-      </w:r>
+      <w:fldSimple w:instr=" SEQ Figure \* ARABIC ">
+        <w:r>
+          <w:rPr>
+            <w:noProof/>
+          </w:rPr>
+          <w:t>2</w:t>
+        </w:r>
+      </w:fldSimple>
       <w:bookmarkEnd w:id="4"/>
       <w:r>
         <w:t>. Yearly Frequency of Pedestrian Accidents at each Income Level</w:t>
@@ -1842,24 +1778,14 @@
       <w:r>
         <w:t xml:space="preserve">Figure </w:t>
       </w:r>
-      <w:r>
-        <w:fldChar w:fldCharType="begin"/>
-      </w:r>
-      <w:r>
-        <w:instrText xml:space="preserve"> SEQ Figure \* ARABIC </w:instrText>
-      </w:r>
-      <w:r>
-        <w:fldChar w:fldCharType="separate"/>
-      </w:r>
-      <w:r>
-        <w:rPr>
-          <w:noProof/>
-        </w:rPr>
-        <w:t>3</w:t>
-      </w:r>
-      <w:r>
-        <w:fldChar w:fldCharType="end"/>
-      </w:r>
+      <w:fldSimple w:instr=" SEQ Figure \* ARABIC ">
+        <w:r>
+          <w:rPr>
+            <w:noProof/>
+          </w:rPr>
+          <w:t>3</w:t>
+        </w:r>
+      </w:fldSimple>
       <w:bookmarkEnd w:id="6"/>
       <w:r>
         <w:t>. Accidents by Road Class, Location, Traffic Control Measure, Visibility, Lighting, and Road Condition</w:t>
@@ -1881,13 +1807,7 @@
         <w:t>s</w:t>
       </w:r>
       <w:r>
-        <w:t xml:space="preserve"> at an intersection, the intersection was typically </w:t>
-      </w:r>
-      <w:r>
-        <w:t>controlled</w:t>
-      </w:r>
-      <w:r>
-        <w:t xml:space="preserve"> by traffic signal.</w:t>
+        <w:t xml:space="preserve"> at an intersection, the intersection was typically controlled by traffic signal.</w:t>
       </w:r>
       <w:r>
         <w:t xml:space="preserve"> When an accident does not occur at an intersection there is typically no traffic control measures in place.</w:t>
@@ -1954,24 +1874,14 @@
       <w:r>
         <w:t xml:space="preserve">Figure </w:t>
       </w:r>
-      <w:r>
-        <w:fldChar w:fldCharType="begin"/>
-      </w:r>
-      <w:r>
-        <w:instrText xml:space="preserve"> SEQ Figure \* ARABIC </w:instrText>
-      </w:r>
-      <w:r>
-        <w:fldChar w:fldCharType="separate"/>
-      </w:r>
-      <w:r>
-        <w:rPr>
-          <w:noProof/>
-        </w:rPr>
-        <w:t>4</w:t>
-      </w:r>
-      <w:r>
-        <w:fldChar w:fldCharType="end"/>
-      </w:r>
+      <w:fldSimple w:instr=" SEQ Figure \* ARABIC ">
+        <w:r>
+          <w:rPr>
+            <w:noProof/>
+          </w:rPr>
+          <w:t>4</w:t>
+        </w:r>
+      </w:fldSimple>
       <w:r>
         <w:t>. Accidents by Accident Location and Traffic Control Measure</w:t>
       </w:r>
@@ -2086,58 +1996,45 @@
       <w:r>
         <w:t xml:space="preserve">Figure </w:t>
       </w:r>
+      <w:fldSimple w:instr=" SEQ Figure \* ARABIC ">
+        <w:r>
+          <w:rPr>
+            <w:noProof/>
+          </w:rPr>
+          <w:t>5</w:t>
+        </w:r>
+      </w:fldSimple>
+      <w:bookmarkEnd w:id="9"/>
+      <w:r>
+        <w:t>. Accidents by Accident Location and Driver influence</w:t>
+      </w:r>
+      <w:bookmarkEnd w:id="10"/>
+    </w:p>
+    <w:p/>
+    <w:p>
+      <w:r>
+        <w:t>If we focus for a moment on accidents occurring at intersections, we can add in the pedestrian action variable from our KSI data to get a better idea of what action the pedestrian is taking when they are hit. If we take the “At intersection” column from the graph above and add the pedestrian action variable we can see</w:t>
+      </w:r>
+      <w:r>
+        <w:t xml:space="preserve"> that when aggressive driving is a factor, pedestrian accidents at an intersection appear to be the result of driver error given that the vast majority of cases involve pedestrians crossing while they have the right of way.</w:t>
+      </w:r>
+      <w:r>
+        <w:t xml:space="preserve"> </w:t>
+      </w:r>
+      <w:r>
+        <w:t>(</w:t>
+      </w:r>
       <w:r>
         <w:fldChar w:fldCharType="begin"/>
       </w:r>
       <w:r>
-        <w:instrText xml:space="preserve"> SEQ Figure \* ARABIC </w:instrText>
+        <w:instrText xml:space="preserve"> REF _Ref17834326 \h </w:instrText>
       </w:r>
       <w:r>
         <w:fldChar w:fldCharType="separate"/>
       </w:r>
       <w:r>
-        <w:rPr>
-          <w:noProof/>
-        </w:rPr>
-        <w:t>5</w:t>
-      </w:r>
-      <w:r>
-        <w:fldChar w:fldCharType="end"/>
-      </w:r>
-      <w:bookmarkEnd w:id="9"/>
-      <w:r>
-        <w:t>. Accidents by Accident Location and Driver influence</w:t>
-      </w:r>
-      <w:bookmarkEnd w:id="10"/>
-    </w:p>
-    <w:p/>
-    <w:p>
-      <w:r>
-        <w:t>If we focus for a moment on accidents occurring at intersections, we can add in the pedestrian action variable from our KSI data to get a better idea of what action the pedestrian is taking when they are hit. If we take the “At intersection” column from the graph above and add the pedestrian action variable we can see</w:t>
-      </w:r>
-      <w:r>
-        <w:t xml:space="preserve"> that when aggressive driving is a factor, pedestrian accidents at an intersection appear to be the result of driver error given that the vast majority of cases involve pedestrians crossing while they have the right of way.</w:t>
-      </w:r>
-      <w:r>
-        <w:t xml:space="preserve"> </w:t>
-      </w:r>
-      <w:r>
-        <w:t>(</w:t>
-      </w:r>
-      <w:r>
-        <w:fldChar w:fldCharType="begin"/>
-      </w:r>
-      <w:r>
-        <w:instrText xml:space="preserve"> REF _Ref17834326 \h </w:instrText>
-      </w:r>
-      <w:r>
-        <w:fldChar w:fldCharType="separate"/>
-      </w:r>
-      <w:r>
-        <w:t>Figure</w:t>
-      </w:r>
-      <w:r>
-        <w:t xml:space="preserve"> </w:t>
+        <w:t xml:space="preserve">Figure </w:t>
       </w:r>
       <w:r>
         <w:rPr>
@@ -2197,9 +2094,6 @@
       </w:r>
       <w:r>
         <w:instrText xml:space="preserve"> REF _Ref17834018 \h </w:instrText>
-      </w:r>
-      <w:r>
-        <w:fldChar w:fldCharType="separate"/>
       </w:r>
       <w:r>
         <w:fldChar w:fldCharType="end"/>
@@ -2270,24 +2164,14 @@
       <w:r>
         <w:t xml:space="preserve">Figure </w:t>
       </w:r>
-      <w:r>
-        <w:fldChar w:fldCharType="begin"/>
-      </w:r>
-      <w:r>
-        <w:instrText xml:space="preserve"> SEQ Figure \* ARABIC </w:instrText>
-      </w:r>
-      <w:r>
-        <w:fldChar w:fldCharType="separate"/>
-      </w:r>
-      <w:r>
-        <w:rPr>
-          <w:noProof/>
-        </w:rPr>
-        <w:t>6</w:t>
-      </w:r>
-      <w:r>
-        <w:fldChar w:fldCharType="end"/>
-      </w:r>
+      <w:fldSimple w:instr=" SEQ Figure \* ARABIC ">
+        <w:r>
+          <w:rPr>
+            <w:noProof/>
+          </w:rPr>
+          <w:t>6</w:t>
+        </w:r>
+      </w:fldSimple>
       <w:bookmarkEnd w:id="11"/>
       <w:r>
         <w:t>. Accidents at intersections by Driver influence and Pedestrian Action</w:t>
@@ -2306,13 +2190,7 @@
         <w:t>p</w:t>
       </w:r>
       <w:r>
-        <w:t xml:space="preserve">edestrian accidents are </w:t>
-      </w:r>
-      <w:r>
-        <w:t>occurring</w:t>
-      </w:r>
-      <w:r>
-        <w:t xml:space="preserve"> at intersections when the driver is turning left or right and much less frequently when they are driving straight through the intersection</w:t>
+        <w:t>edestrian accidents are occurring at intersections when the driver is turning left or right and much less frequently when they are driving straight through the intersection</w:t>
       </w:r>
       <w:r>
         <w:t>.(</w:t>
@@ -2404,24 +2282,14 @@
       <w:r>
         <w:t xml:space="preserve">Figure </w:t>
       </w:r>
-      <w:r>
-        <w:fldChar w:fldCharType="begin"/>
-      </w:r>
-      <w:r>
-        <w:instrText xml:space="preserve"> SEQ Figure \* ARABIC </w:instrText>
-      </w:r>
-      <w:r>
-        <w:fldChar w:fldCharType="separate"/>
-      </w:r>
-      <w:r>
-        <w:rPr>
-          <w:noProof/>
-        </w:rPr>
-        <w:t>7</w:t>
-      </w:r>
-      <w:r>
-        <w:fldChar w:fldCharType="end"/>
-      </w:r>
+      <w:fldSimple w:instr=" SEQ Figure \* ARABIC ">
+        <w:r>
+          <w:rPr>
+            <w:noProof/>
+          </w:rPr>
+          <w:t>7</w:t>
+        </w:r>
+      </w:fldSimple>
       <w:bookmarkEnd w:id="13"/>
       <w:r>
         <w:t>. Accidents at Intersections by Driver Influence and Vehicle Action</w:t>
@@ -2431,49 +2299,7 @@
     <w:p/>
     <w:p>
       <w:r>
-        <w:t xml:space="preserve">If we focus </w:t>
-      </w:r>
-      <w:r>
-        <w:t>instead</w:t>
-      </w:r>
-      <w:r>
-        <w:t xml:space="preserve"> on accidents </w:t>
-      </w:r>
-      <w:r>
-        <w:t>o</w:t>
-      </w:r>
-      <w:r>
-        <w:t xml:space="preserve">ccurring at </w:t>
-      </w:r>
-      <w:r>
-        <w:t>undefined locations</w:t>
-      </w:r>
-      <w:r>
-        <w:t xml:space="preserve">, we can see that </w:t>
-      </w:r>
-      <w:r>
-        <w:t>a</w:t>
-      </w:r>
-      <w:r>
-        <w:t xml:space="preserve"> large majority of accidents do not involve any specified driver influence</w:t>
-      </w:r>
-      <w:r>
-        <w:t xml:space="preserve"> but that there are 3</w:t>
-      </w:r>
-      <w:r>
-        <w:t xml:space="preserve"> types of action </w:t>
-      </w:r>
-      <w:r>
-        <w:t xml:space="preserve">that </w:t>
-      </w:r>
-      <w:r>
-        <w:t>seem to dominate</w:t>
-      </w:r>
-      <w:r>
-        <w:t>; namely</w:t>
-      </w:r>
-      <w:r>
-        <w:t xml:space="preserve"> running out into the roadway, getting on/off a school bus, and crossing where no traffic control is in place.</w:t>
+        <w:t>If we focus instead on accidents occurring at undefined locations, we can see that a large majority of accidents do not involve any specified driver influence but that there are 3 types of action that seem to dominate; namely running out into the roadway, getting on/off a school bus, and crossing where no traffic control is in place.</w:t>
       </w:r>
       <w:r>
         <w:t xml:space="preserve"> (</w:t>
@@ -2506,13 +2332,7 @@
         <w:t xml:space="preserve"> </w:t>
       </w:r>
       <w:r>
-        <w:t xml:space="preserve">This correlates to a pedestrian most frequently being struck by a vehicle midblock or while attempting to cross the roadway </w:t>
-      </w:r>
-      <w:r>
-        <w:t>without</w:t>
-      </w:r>
-      <w:r>
-        <w:t xml:space="preserve"> the right of way.</w:t>
+        <w:t>This correlates to a pedestrian most frequently being struck by a vehicle midblock or while attempting to cross the roadway without the right of way.</w:t>
       </w:r>
       <w:r>
         <w:t xml:space="preserve"> (</w:t>
@@ -2604,24 +2424,14 @@
       <w:r>
         <w:t xml:space="preserve">Figure </w:t>
       </w:r>
-      <w:r>
-        <w:fldChar w:fldCharType="begin"/>
-      </w:r>
-      <w:r>
-        <w:instrText xml:space="preserve"> SEQ Figure \* ARABIC </w:instrText>
-      </w:r>
-      <w:r>
-        <w:fldChar w:fldCharType="separate"/>
-      </w:r>
-      <w:r>
-        <w:rPr>
-          <w:noProof/>
-        </w:rPr>
-        <w:t>8</w:t>
-      </w:r>
-      <w:r>
-        <w:fldChar w:fldCharType="end"/>
-      </w:r>
+      <w:fldSimple w:instr=" SEQ Figure \* ARABIC ">
+        <w:r>
+          <w:rPr>
+            <w:noProof/>
+          </w:rPr>
+          <w:t>8</w:t>
+        </w:r>
+      </w:fldSimple>
       <w:bookmarkEnd w:id="15"/>
       <w:r>
         <w:t>. Accidents at Undefined locations by Driver influence and Pedestrian Action</w:t>
@@ -2689,24 +2499,14 @@
       <w:r>
         <w:t xml:space="preserve">Figure </w:t>
       </w:r>
-      <w:r>
-        <w:fldChar w:fldCharType="begin"/>
-      </w:r>
-      <w:r>
-        <w:instrText xml:space="preserve"> SEQ Figure \* ARABIC </w:instrText>
-      </w:r>
-      <w:r>
-        <w:fldChar w:fldCharType="separate"/>
-      </w:r>
-      <w:r>
-        <w:rPr>
-          <w:noProof/>
-        </w:rPr>
-        <w:t>9</w:t>
-      </w:r>
-      <w:r>
-        <w:fldChar w:fldCharType="end"/>
-      </w:r>
+      <w:fldSimple w:instr=" SEQ Figure \* ARABIC ">
+        <w:r>
+          <w:rPr>
+            <w:noProof/>
+          </w:rPr>
+          <w:t>9</w:t>
+        </w:r>
+      </w:fldSimple>
       <w:bookmarkEnd w:id="17"/>
       <w:r>
         <w:t>. Accidents at Undefined Locations by Driver Influence and Vehicle Action</w:t>
@@ -2800,25 +2600,7 @@
         <w:pStyle w:val="NoSpacing"/>
       </w:pPr>
       <w:r>
-        <w:t xml:space="preserve">Our intention with this review was to determine if the socioeconomic status of a given area affects the </w:t>
-      </w:r>
-      <w:r>
-        <w:t>likelihood</w:t>
-      </w:r>
-      <w:r>
-        <w:t xml:space="preserve"> of a pedestrian being hit in that area. We have seen that total number of accidents per year does </w:t>
-      </w:r>
-      <w:r>
-        <w:t>not fluctuate</w:t>
-      </w:r>
-      <w:r>
-        <w:t xml:space="preserve"> widely. We have also seen that accidents occur in the same district at approximately the </w:t>
-      </w:r>
-      <w:r>
-        <w:t>same</w:t>
-      </w:r>
-      <w:r>
-        <w:t xml:space="preserve"> proportion every year. And we have seen that no single factor or combination of factors seems to disrupt the distribution of accidents. </w:t>
+        <w:t xml:space="preserve">Our intention with this review was to determine if the socioeconomic status of a given area affects the likelihood of a pedestrian being hit in that area. We have seen that total number of accidents per year does not fluctuate widely. We have also seen that accidents occur in the same district at approximately the same proportion every year. And we have seen that no single factor or combination of factors seems to disrupt the distribution of accidents. </w:t>
       </w:r>
     </w:p>
     <w:p>
@@ -2831,13 +2613,7 @@
         <w:pStyle w:val="NoSpacing"/>
       </w:pPr>
       <w:r>
-        <w:t xml:space="preserve">Ultimately, we have clearly demonstrated that if you are walking in a mid to low income neighbourhood you are at a higher risk of being hit by a vehicle than if you are walking in a higher income neighbourhood. However, there insufficient evidence in the data </w:t>
-      </w:r>
-      <w:r>
-        <w:t>available</w:t>
-      </w:r>
-      <w:r>
-        <w:t xml:space="preserve"> to definitely identify average household income as the reason for this increased in risk.</w:t>
+        <w:t>Ultimately, we have clearly demonstrated that if you are walking in a mid to low income neighbourhood you are at a higher risk of being hit by a vehicle than if you are walking in a higher income neighbourhood. However, there insufficient evidence in the data available to definitely identify average household income as the reason for this increased in risk.</w:t>
       </w:r>
     </w:p>
     <w:p>
@@ -2850,10 +2626,15 @@
         <w:pStyle w:val="NoSpacing"/>
       </w:pPr>
       <w:r>
-        <w:t xml:space="preserve">We can however say that in Etobicoke, North York, and Scarborough there is a very evident issue in these low to middle income neighbourhoods of aggressive driving resulting in pedestrian accidents. </w:t>
-      </w:r>
-      <w:r>
-        <w:t>(</w:t>
+        <w:t xml:space="preserve">We can however say that in Etobicoke, North York, and Scarborough there is a very evident issue in these low to </w:t>
+      </w:r>
+      <w:bookmarkStart w:id="19" w:name="_GoBack"/>
+      <w:r>
+        <w:t xml:space="preserve">middle income neighbourhoods of aggressive driving resulting in pedestrian </w:t>
+      </w:r>
+      <w:bookmarkEnd w:id="19"/>
+      <w:r>
+        <w:t>accidents. (</w:t>
       </w:r>
       <w:r>
         <w:fldChar w:fldCharType="begin"/>
@@ -2877,32 +2658,11 @@
         <w:fldChar w:fldCharType="end"/>
       </w:r>
       <w:r>
-        <w:t xml:space="preserve">) </w:t>
-      </w:r>
-      <w:r>
-        <w:t xml:space="preserve">Since we have also clearly linked these aggressive driving accidents to right and left hand turns, it may be wise for the city to investigate measures that could be put into place to prevent these issues such as dedicated periods for all lane pedestrian crossings, limiting left turns to designated turning windows, or </w:t>
-      </w:r>
-      <w:r>
-        <w:t>staggering</w:t>
-      </w:r>
-      <w:r>
-        <w:t xml:space="preserve"> the pedestrian and vehicular traffic </w:t>
+        <w:t xml:space="preserve">) Since we have also clearly linked these aggressive driving accidents to right and left hand turns, it may be wise for the city to investigate measures that could be put into place to prevent these issues such as dedicated periods for all lane pedestrian crossings, limiting left turns to designated turning windows, or staggering the pedestrian and vehicular traffic </w:t>
       </w:r>
       <w:r>
         <w:lastRenderedPageBreak/>
-        <w:t xml:space="preserve">signals similar to jurisdictions such as </w:t>
-      </w:r>
-      <w:r>
-        <w:t>Montreal</w:t>
-      </w:r>
-      <w:r>
-        <w:t xml:space="preserve"> to ensure that the pedestrian will be </w:t>
-      </w:r>
-      <w:r>
-        <w:t>half</w:t>
-      </w:r>
-      <w:r>
-        <w:t xml:space="preserve"> way through the intersection before drivers receive the right to proceed.</w:t>
+        <w:t>signals similar to jurisdictions such as Montreal to ensure that the pedestrian will be half way through the intersection before drivers receive the right to proceed.</w:t>
       </w:r>
     </w:p>
     <w:p>
@@ -2961,34 +2721,24 @@
       <w:pPr>
         <w:pStyle w:val="Caption"/>
       </w:pPr>
-      <w:bookmarkStart w:id="19" w:name="_Ref17840133"/>
-      <w:bookmarkStart w:id="20" w:name="_Toc17841943"/>
+      <w:bookmarkStart w:id="20" w:name="_Ref17840133"/>
+      <w:bookmarkStart w:id="21" w:name="_Toc17841943"/>
       <w:r>
         <w:t xml:space="preserve">Figure </w:t>
       </w:r>
-      <w:r>
-        <w:fldChar w:fldCharType="begin"/>
-      </w:r>
-      <w:r>
-        <w:instrText xml:space="preserve"> SEQ Figure \* ARABIC </w:instrText>
-      </w:r>
-      <w:r>
-        <w:fldChar w:fldCharType="separate"/>
-      </w:r>
-      <w:r>
-        <w:rPr>
-          <w:noProof/>
-        </w:rPr>
-        <w:t>10</w:t>
-      </w:r>
-      <w:r>
-        <w:fldChar w:fldCharType="end"/>
-      </w:r>
-      <w:bookmarkEnd w:id="19"/>
+      <w:fldSimple w:instr=" SEQ Figure \* ARABIC ">
+        <w:r>
+          <w:rPr>
+            <w:noProof/>
+          </w:rPr>
+          <w:t>10</w:t>
+        </w:r>
+      </w:fldSimple>
+      <w:bookmarkEnd w:id="20"/>
       <w:r>
         <w:t>. Accidents per District by Average Income and Driver Influence</w:t>
       </w:r>
-      <w:bookmarkEnd w:id="20"/>
+      <w:bookmarkEnd w:id="21"/>
     </w:p>
     <w:p>
       <w:pPr>
@@ -3010,6 +2760,9 @@
     <w:p/>
     <w:sdt>
       <w:sdtPr>
+        <w:rPr>
+          <w:rFonts w:asciiTheme="minorHAnsi" w:eastAsiaTheme="minorEastAsia" w:hAnsiTheme="minorHAnsi" w:cstheme="minorBidi"/>
+        </w:rPr>
         <w:id w:val="-1722827767"/>
         <w:docPartObj>
           <w:docPartGallery w:val="Bibliographies"/>
@@ -3018,7 +2771,6 @@
       </w:sdtPr>
       <w:sdtEndPr>
         <w:rPr>
-          <w:rFonts w:asciiTheme="minorHAnsi" w:eastAsiaTheme="minorEastAsia" w:hAnsiTheme="minorHAnsi" w:cstheme="minorBidi"/>
           <w:b/>
           <w:bCs/>
         </w:rPr>
@@ -3236,8 +2988,6 @@
           </w:pPr>
         </w:p>
         <w:p/>
-        <w:bookmarkStart w:id="21" w:name="_GoBack" w:displacedByCustomXml="next"/>
-        <w:bookmarkEnd w:id="21" w:displacedByCustomXml="next"/>
       </w:sdtContent>
     </w:sdt>
     <w:p>
@@ -5167,6 +4917,7 @@
     <w:lsdException w:name="HTML Sample" w:semiHidden="1" w:unhideWhenUsed="1"/>
     <w:lsdException w:name="HTML Typewriter" w:semiHidden="1" w:unhideWhenUsed="1"/>
     <w:lsdException w:name="HTML Variable" w:semiHidden="1" w:unhideWhenUsed="1"/>
+    <w:lsdException w:name="Normal Table" w:semiHidden="1" w:unhideWhenUsed="1"/>
     <w:lsdException w:name="annotation subject" w:semiHidden="1" w:unhideWhenUsed="1"/>
     <w:lsdException w:name="No List" w:semiHidden="1" w:unhideWhenUsed="1"/>
     <w:lsdException w:name="Outline List 1" w:semiHidden="1" w:unhideWhenUsed="1"/>
@@ -5210,8 +4961,10 @@
     <w:lsdException w:name="Table Elegant" w:semiHidden="1" w:unhideWhenUsed="1"/>
     <w:lsdException w:name="Table Professional" w:semiHidden="1" w:unhideWhenUsed="1"/>
     <w:lsdException w:name="Table Subtle 1" w:semiHidden="1" w:unhideWhenUsed="1"/>
+    <w:lsdException w:name="Table Subtle 2" w:semiHidden="1" w:unhideWhenUsed="1"/>
     <w:lsdException w:name="Table Web 1" w:semiHidden="1" w:unhideWhenUsed="1"/>
     <w:lsdException w:name="Table Web 2" w:semiHidden="1" w:unhideWhenUsed="1"/>
+    <w:lsdException w:name="Table Web 3" w:semiHidden="1" w:unhideWhenUsed="1"/>
     <w:lsdException w:name="Balloon Text" w:semiHidden="1" w:unhideWhenUsed="1"/>
     <w:lsdException w:name="Table Grid" w:uiPriority="39"/>
     <w:lsdException w:name="Table Theme" w:semiHidden="1" w:unhideWhenUsed="1"/>
@@ -7363,6 +7116,7 @@
   </w:style>
   <w:style w:type="character" w:customStyle="1" w:styleId="NoSpacingChar">
     <w:name w:val="No Spacing Char"/>
+    <w:aliases w:val="No Indent Char"/>
     <w:basedOn w:val="DefaultParagraphFont"/>
     <w:link w:val="NoSpacing"/>
     <w:uiPriority w:val="1"/>
@@ -7646,7 +7400,7 @@
 </file>
 
 <file path=customXml/itemProps2.xml><?xml version="1.0" encoding="utf-8"?>
-<ds:datastoreItem xmlns:ds="http://schemas.openxmlformats.org/officeDocument/2006/customXml" ds:itemID="{8CB81BA4-B37F-4CCD-BA52-72F37ED05C45}">
+<ds:datastoreItem xmlns:ds="http://schemas.openxmlformats.org/officeDocument/2006/customXml" ds:itemID="{DF89F7C3-B209-4EA5-BC18-682ED451A15C}">
   <ds:schemaRefs>
     <ds:schemaRef ds:uri="http://schemas.openxmlformats.org/officeDocument/2006/bibliography"/>
   </ds:schemaRefs>

</xml_diff>